<commit_message>
Minor update on website
</commit_message>
<xml_diff>
--- a/static/Siddharth_Verma_Resume.docx
+++ b/static/Siddharth_Verma_Resume.docx
@@ -16,14 +16,13 @@
       </w:tblGrid>
       <w:tr>
         <w:trPr>
-          <w:trHeight w:val="568"/>
+          <w:trHeight w:val="851"/>
         </w:trPr>
         <w:tc>
           <w:tcPr>
             <w:tcW w:w="5000" w:type="pct"/>
             <w:gridSpan w:val="4"/>
             <w:shd w:val="clear" w:color="auto" w:fill="auto"/>
-            <w:vAlign w:val="bottom"/>
           </w:tcPr>
           <w:p>
             <w:pPr>
@@ -59,17 +58,24 @@
                   <w:rStyle w:val="Hyperlink"/>
                   <w:color w:val="000000" w:themeColor="text1"/>
                   <w:u w:val="none"/>
-                  <w:shd w:val="clear" w:color="auto" w:fill="FFFFFF"/>
                 </w:rPr>
-                <w:t>siddharth.verma60@gmail.com</w:t>
+                <w:t>verma.siddharth1201@gmail.com</w:t>
               </w:r>
             </w:hyperlink>
             <w:r>
               <w:rPr>
+                <w:rStyle w:val="Hyperlink"/>
+                <w:color w:val="000000" w:themeColor="text1"/>
+                <w:u w:val="none"/>
+              </w:rPr>
+              <w:t xml:space="preserve"> |</w:t>
+            </w:r>
+            <w:r>
+              <w:rPr>
                 <w:color w:val="000000" w:themeColor="text1"/>
                 <w:shd w:val="clear" w:color="auto" w:fill="FFFFFF"/>
               </w:rPr>
-              <w:t xml:space="preserve"> | </w:t>
+              <w:t xml:space="preserve"> </w:t>
             </w:r>
             <w:hyperlink r:id="rId9" w:history="1">
               <w:r>
@@ -124,7 +130,7 @@
       </w:tr>
       <w:tr>
         <w:trPr>
-          <w:trHeight w:val="490"/>
+          <w:trHeight w:val="306"/>
         </w:trPr>
         <w:tc>
           <w:tcPr>
@@ -134,7 +140,6 @@
               <w:bottom w:val="single" w:sz="4" w:space="0" w:color="auto"/>
             </w:tcBorders>
             <w:shd w:val="clear" w:color="auto" w:fill="auto"/>
-            <w:vAlign w:val="bottom"/>
           </w:tcPr>
           <w:p>
             <w:pPr>
@@ -317,6 +322,13 @@
                 <w:szCs w:val="20"/>
               </w:rPr>
               <w:t>8.6/10</w:t>
+            </w:r>
+            <w:r>
+              <w:rPr>
+                <w:sz w:val="22"/>
+                <w:szCs w:val="20"/>
+              </w:rPr>
+              <w:t xml:space="preserve"> (78.19%)</w:t>
             </w:r>
           </w:p>
           <w:p>
@@ -1181,15 +1193,7 @@
                 <w:sz w:val="22"/>
                 <w:szCs w:val="20"/>
               </w:rPr>
-              <w:t xml:space="preserve"> </w:t>
-            </w:r>
-            <w:r>
-              <w:rPr>
-                <w:i/>
-                <w:sz w:val="22"/>
-                <w:szCs w:val="20"/>
-              </w:rPr>
-              <w:t>Advisor</w:t>
+              <w:t xml:space="preserve"> Advisor</w:t>
             </w:r>
             <w:r>
               <w:rPr>
@@ -1636,21 +1640,7 @@
                 <w:sz w:val="22"/>
                 <w:szCs w:val="20"/>
               </w:rPr>
-              <w:t>by leveraging autoencoder</w:t>
-            </w:r>
-            <w:r>
-              <w:rPr>
-                <w:sz w:val="22"/>
-                <w:szCs w:val="20"/>
-              </w:rPr>
-              <w:t>s</w:t>
-            </w:r>
-            <w:r>
-              <w:rPr>
-                <w:sz w:val="22"/>
-                <w:szCs w:val="20"/>
-              </w:rPr>
-              <w:t xml:space="preserve"> using PyTorch library</w:t>
+              <w:t>by leveraging autoencoders using PyTorch library</w:t>
             </w:r>
             <w:r>
               <w:rPr>
@@ -2349,7 +2339,21 @@
                 <w:sz w:val="22"/>
                 <w:szCs w:val="20"/>
               </w:rPr>
-              <w:t xml:space="preserve"> lectures and workshop.</w:t>
+              <w:t xml:space="preserve"> lectures and workshop</w:t>
+            </w:r>
+            <w:r>
+              <w:rPr>
+                <w:sz w:val="22"/>
+                <w:szCs w:val="20"/>
+              </w:rPr>
+              <w:t>s</w:t>
+            </w:r>
+            <w:r>
+              <w:rPr>
+                <w:sz w:val="22"/>
+                <w:szCs w:val="20"/>
+              </w:rPr>
+              <w:t>.</w:t>
             </w:r>
           </w:p>
         </w:tc>

</xml_diff>

<commit_message>
Update Quoko website URL
</commit_message>
<xml_diff>
--- a/static/Siddharth_Verma_Resume.docx
+++ b/static/Siddharth_Verma_Resume.docx
@@ -1795,6 +1795,34 @@
                 <w:lang w:val="en-US"/>
               </w:rPr>
             </w:pPr>
+            <w:hyperlink r:id="rId11" w:history="1">
+              <w:proofErr w:type="spellStart"/>
+              <w:r>
+                <w:rPr>
+                  <w:rStyle w:val="Hyperlink"/>
+                  <w:b/>
+                  <w:color w:val="000000" w:themeColor="text1"/>
+                  <w:sz w:val="22"/>
+                  <w:szCs w:val="20"/>
+                  <w:u w:val="none"/>
+                  <w:lang w:val="en-US"/>
+                </w:rPr>
+                <w:t>Quoko</w:t>
+              </w:r>
+              <w:proofErr w:type="spellEnd"/>
+              <w:r>
+                <w:rPr>
+                  <w:rStyle w:val="Hyperlink"/>
+                  <w:b/>
+                  <w:color w:val="000000" w:themeColor="text1"/>
+                  <w:sz w:val="22"/>
+                  <w:szCs w:val="20"/>
+                  <w:u w:val="none"/>
+                  <w:lang w:val="en-US"/>
+                </w:rPr>
+                <w:t xml:space="preserve"> – Positive news app</w:t>
+              </w:r>
+            </w:hyperlink>
             <w:r>
               <w:rPr>
                 <w:b/>
@@ -1802,7 +1830,7 @@
                 <w:szCs w:val="20"/>
                 <w:lang w:val="en-US"/>
               </w:rPr>
-              <w:t xml:space="preserve">Quoko – Positive news app: </w:t>
+              <w:t xml:space="preserve">: </w:t>
             </w:r>
             <w:r>
               <w:rPr>

</xml_diff>